<commit_message>
Wall Stress\Unit17\17.3.docx Wall Stress\Unit17\17.3.txt
</commit_message>
<xml_diff>
--- a/Wall Stress/Unit17/17.3.docx
+++ b/Wall Stress/Unit17/17.3.docx
@@ -1413,17 +1413,7 @@
           <w:szCs w:val="24"/>
           <w:shd w:val="clear" w:color="auto" w:fill="FFFFFF"/>
         </w:rPr>
-        <w:t>Everyone!</w:t>
-      </w:r>
-      <w:r>
-        <w:rPr>
-          <w:rFonts w:ascii="Times New Roman" w:hAnsi="Times New Roman" w:cs="Times New Roman"/>
-          <w:color w:val="222222"/>
-          <w:sz w:val="24"/>
-          <w:szCs w:val="24"/>
-          <w:shd w:val="clear" w:color="auto" w:fill="FFFFFF"/>
-        </w:rPr>
-        <w:t xml:space="preserve"> </w:t>
+        <w:t xml:space="preserve">Everyone! </w:t>
       </w:r>
       <w:r>
         <w:rPr>
@@ -1730,8 +1720,1060 @@
           <w:shd w:val="clear" w:color="auto" w:fill="FFFFFF"/>
         </w:rPr>
       </w:pPr>
+    </w:p>
+    <w:p>
+      <w:pPr>
+        <w:rPr>
+          <w:rFonts w:ascii="Times New Roman" w:hAnsi="Times New Roman" w:cs="Times New Roman"/>
+          <w:b/>
+          <w:color w:val="222222"/>
+          <w:sz w:val="24"/>
+          <w:szCs w:val="24"/>
+          <w:shd w:val="clear" w:color="auto" w:fill="FFFFFF"/>
+        </w:rPr>
+      </w:pPr>
+      <w:r>
+        <w:rPr>
+          <w:rFonts w:ascii="Times New Roman" w:hAnsi="Times New Roman" w:cs="Times New Roman"/>
+          <w:b/>
+          <w:color w:val="222222"/>
+          <w:sz w:val="24"/>
+          <w:szCs w:val="24"/>
+          <w:shd w:val="clear" w:color="auto" w:fill="FFFFFF"/>
+        </w:rPr>
+        <w:t>Skill Practice</w:t>
+      </w:r>
+    </w:p>
+    <w:p>
+      <w:pPr>
+        <w:rPr>
+          <w:rFonts w:ascii="Times New Roman" w:hAnsi="Times New Roman" w:cs="Times New Roman"/>
+          <w:color w:val="222222"/>
+          <w:sz w:val="24"/>
+          <w:szCs w:val="24"/>
+          <w:shd w:val="clear" w:color="auto" w:fill="FFFFFF"/>
+        </w:rPr>
+      </w:pPr>
+      <w:r>
+        <w:rPr>
+          <w:rFonts w:ascii="Times New Roman" w:hAnsi="Times New Roman" w:cs="Times New Roman"/>
+          <w:color w:val="222222"/>
+          <w:sz w:val="24"/>
+          <w:szCs w:val="24"/>
+          <w:shd w:val="clear" w:color="auto" w:fill="FFFFFF"/>
+        </w:rPr>
+        <w:t>How does the Big Boss want his employees to feel?</w:t>
+      </w:r>
+    </w:p>
+    <w:p>
+      <w:pPr>
+        <w:pStyle w:val="ListParagraph"/>
+        <w:numPr>
+          <w:ilvl w:val="0"/>
+          <w:numId w:val="18"/>
+        </w:numPr>
+        <w:rPr>
+          <w:rFonts w:ascii="Times New Roman" w:hAnsi="Times New Roman" w:cs="Times New Roman"/>
+          <w:color w:val="222222"/>
+          <w:sz w:val="24"/>
+          <w:szCs w:val="24"/>
+          <w:shd w:val="clear" w:color="auto" w:fill="FFFFFF"/>
+        </w:rPr>
+      </w:pPr>
+      <w:r>
+        <w:rPr>
+          <w:rFonts w:ascii="Times New Roman" w:hAnsi="Times New Roman" w:cs="Times New Roman"/>
+          <w:color w:val="222222"/>
+          <w:sz w:val="24"/>
+          <w:szCs w:val="24"/>
+          <w:shd w:val="clear" w:color="auto" w:fill="FFFFFF"/>
+        </w:rPr>
+        <w:t>Happy</w:t>
+      </w:r>
+    </w:p>
+    <w:p>
+      <w:pPr>
+        <w:rPr>
+          <w:rFonts w:ascii="Times New Roman" w:hAnsi="Times New Roman" w:cs="Times New Roman"/>
+          <w:color w:val="222222"/>
+          <w:sz w:val="24"/>
+          <w:szCs w:val="24"/>
+          <w:shd w:val="clear" w:color="auto" w:fill="FFFFFF"/>
+        </w:rPr>
+      </w:pPr>
+      <w:r>
+        <w:rPr>
+          <w:rFonts w:ascii="Times New Roman" w:hAnsi="Times New Roman" w:cs="Times New Roman"/>
+          <w:color w:val="222222"/>
+          <w:sz w:val="24"/>
+          <w:szCs w:val="24"/>
+          <w:shd w:val="clear" w:color="auto" w:fill="FFFFFF"/>
+        </w:rPr>
+        <w:t>What does The Big Boss want to give to everyone?</w:t>
+      </w:r>
+    </w:p>
+    <w:p>
+      <w:pPr>
+        <w:pStyle w:val="ListParagraph"/>
+        <w:numPr>
+          <w:ilvl w:val="0"/>
+          <w:numId w:val="18"/>
+        </w:numPr>
+        <w:rPr>
+          <w:rFonts w:ascii="Times New Roman" w:hAnsi="Times New Roman" w:cs="Times New Roman"/>
+          <w:color w:val="222222"/>
+          <w:sz w:val="24"/>
+          <w:szCs w:val="24"/>
+          <w:shd w:val="clear" w:color="auto" w:fill="FFFFFF"/>
+        </w:rPr>
+      </w:pPr>
+      <w:r>
+        <w:rPr>
+          <w:rFonts w:ascii="Times New Roman" w:hAnsi="Times New Roman" w:cs="Times New Roman"/>
+          <w:color w:val="222222"/>
+          <w:sz w:val="24"/>
+          <w:szCs w:val="24"/>
+          <w:shd w:val="clear" w:color="auto" w:fill="FFFFFF"/>
+        </w:rPr>
+        <w:t>The chance to get lots of money</w:t>
+      </w:r>
+    </w:p>
+    <w:p>
+      <w:pPr>
+        <w:rPr>
+          <w:rFonts w:ascii="Times New Roman" w:hAnsi="Times New Roman" w:cs="Times New Roman"/>
+          <w:color w:val="222222"/>
+          <w:sz w:val="24"/>
+          <w:szCs w:val="24"/>
+          <w:shd w:val="clear" w:color="auto" w:fill="FFFFFF"/>
+        </w:rPr>
+      </w:pPr>
+      <w:r>
+        <w:rPr>
+          <w:rFonts w:ascii="Times New Roman" w:hAnsi="Times New Roman" w:cs="Times New Roman"/>
+          <w:color w:val="222222"/>
+          <w:sz w:val="24"/>
+          <w:szCs w:val="24"/>
+          <w:shd w:val="clear" w:color="auto" w:fill="FFFFFF"/>
+        </w:rPr>
+        <w:t>Who has to think of a new product?</w:t>
+      </w:r>
+    </w:p>
+    <w:p>
+      <w:pPr>
+        <w:pStyle w:val="ListParagraph"/>
+        <w:numPr>
+          <w:ilvl w:val="0"/>
+          <w:numId w:val="18"/>
+        </w:numPr>
+        <w:rPr>
+          <w:rFonts w:ascii="Times New Roman" w:hAnsi="Times New Roman" w:cs="Times New Roman"/>
+          <w:color w:val="222222"/>
+          <w:sz w:val="24"/>
+          <w:szCs w:val="24"/>
+          <w:shd w:val="clear" w:color="auto" w:fill="FFFFFF"/>
+        </w:rPr>
+      </w:pPr>
+      <w:r>
+        <w:rPr>
+          <w:rFonts w:ascii="Times New Roman" w:hAnsi="Times New Roman" w:cs="Times New Roman"/>
+          <w:color w:val="222222"/>
+          <w:sz w:val="24"/>
+          <w:szCs w:val="24"/>
+          <w:shd w:val="clear" w:color="auto" w:fill="FFFFFF"/>
+        </w:rPr>
+        <w:t>All employees</w:t>
+      </w:r>
+    </w:p>
+    <w:p>
+      <w:pPr>
+        <w:rPr>
+          <w:rFonts w:ascii="Times New Roman" w:hAnsi="Times New Roman" w:cs="Times New Roman"/>
+          <w:color w:val="222222"/>
+          <w:sz w:val="24"/>
+          <w:szCs w:val="24"/>
+          <w:shd w:val="clear" w:color="auto" w:fill="FFFFFF"/>
+        </w:rPr>
+      </w:pPr>
+    </w:p>
+    <w:p>
+      <w:pPr>
+        <w:rPr>
+          <w:rFonts w:ascii="Times New Roman" w:hAnsi="Times New Roman" w:cs="Times New Roman"/>
+          <w:b/>
+          <w:color w:val="222222"/>
+          <w:sz w:val="24"/>
+          <w:szCs w:val="24"/>
+          <w:shd w:val="clear" w:color="auto" w:fill="FFFFFF"/>
+        </w:rPr>
+      </w:pPr>
+      <w:r>
+        <w:rPr>
+          <w:rFonts w:ascii="Times New Roman" w:hAnsi="Times New Roman" w:cs="Times New Roman"/>
+          <w:b/>
+          <w:color w:val="222222"/>
+          <w:sz w:val="24"/>
+          <w:szCs w:val="24"/>
+          <w:shd w:val="clear" w:color="auto" w:fill="FFFFFF"/>
+        </w:rPr>
+        <w:t>Conversation</w:t>
+      </w:r>
+    </w:p>
+    <w:p>
+      <w:pPr>
+        <w:rPr>
+          <w:rFonts w:ascii="Times New Roman" w:hAnsi="Times New Roman" w:cs="Times New Roman"/>
+          <w:color w:val="222222"/>
+          <w:sz w:val="24"/>
+          <w:szCs w:val="24"/>
+          <w:shd w:val="clear" w:color="auto" w:fill="FFFFFF"/>
+        </w:rPr>
+      </w:pPr>
+      <w:r>
+        <w:rPr>
+          <w:rFonts w:ascii="Times New Roman" w:hAnsi="Times New Roman" w:cs="Times New Roman"/>
+          <w:color w:val="222222"/>
+          <w:sz w:val="24"/>
+          <w:szCs w:val="24"/>
+          <w:shd w:val="clear" w:color="auto" w:fill="FFFFFF"/>
+        </w:rPr>
+        <w:t>Can you come in to my office?</w:t>
+      </w:r>
+    </w:p>
+    <w:p>
+      <w:pPr>
+        <w:rPr>
+          <w:rFonts w:ascii="Times New Roman" w:hAnsi="Times New Roman" w:cs="Times New Roman"/>
+          <w:color w:val="222222"/>
+          <w:sz w:val="24"/>
+          <w:szCs w:val="24"/>
+          <w:shd w:val="clear" w:color="auto" w:fill="FFFFFF"/>
+        </w:rPr>
+      </w:pPr>
+      <w:r>
+        <w:rPr>
+          <w:rFonts w:ascii="Times New Roman" w:hAnsi="Times New Roman" w:cs="Times New Roman"/>
+          <w:color w:val="222222"/>
+          <w:sz w:val="24"/>
+          <w:szCs w:val="24"/>
+          <w:shd w:val="clear" w:color="auto" w:fill="FFFFFF"/>
+        </w:rPr>
+        <w:t>OK. What do you want?</w:t>
+      </w:r>
+    </w:p>
+    <w:p>
+      <w:pPr>
+        <w:rPr>
+          <w:rFonts w:ascii="Times New Roman" w:hAnsi="Times New Roman" w:cs="Times New Roman"/>
+          <w:color w:val="222222"/>
+          <w:sz w:val="24"/>
+          <w:szCs w:val="24"/>
+          <w:shd w:val="clear" w:color="auto" w:fill="FFFFFF"/>
+        </w:rPr>
+      </w:pPr>
+      <w:r>
+        <w:rPr>
+          <w:rFonts w:ascii="Times New Roman" w:hAnsi="Times New Roman" w:cs="Times New Roman"/>
+          <w:color w:val="222222"/>
+          <w:sz w:val="24"/>
+          <w:szCs w:val="24"/>
+          <w:shd w:val="clear" w:color="auto" w:fill="FFFFFF"/>
+        </w:rPr>
+        <w:t xml:space="preserve">The boss want some new </w:t>
+      </w:r>
+      <w:r>
+        <w:rPr>
+          <w:rFonts w:ascii="Times New Roman" w:hAnsi="Times New Roman" w:cs="Times New Roman"/>
+          <w:color w:val="222222"/>
+          <w:sz w:val="24"/>
+          <w:szCs w:val="24"/>
+          <w:shd w:val="clear" w:color="auto" w:fill="FFFFFF"/>
+        </w:rPr>
+        <w:t>ad</w:t>
+      </w:r>
+      <w:r>
+        <w:rPr>
+          <w:rFonts w:ascii="Times New Roman" w:hAnsi="Times New Roman" w:cs="Times New Roman"/>
+          <w:color w:val="222222"/>
+          <w:sz w:val="24"/>
+          <w:szCs w:val="24"/>
+          <w:shd w:val="clear" w:color="auto" w:fill="FFFFFF"/>
+        </w:rPr>
+        <w:t xml:space="preserve"> for a new product</w:t>
+      </w:r>
+    </w:p>
+    <w:p>
+      <w:pPr>
+        <w:rPr>
+          <w:rFonts w:ascii="Times New Roman" w:hAnsi="Times New Roman" w:cs="Times New Roman"/>
+          <w:color w:val="222222"/>
+          <w:sz w:val="24"/>
+          <w:szCs w:val="24"/>
+          <w:shd w:val="clear" w:color="auto" w:fill="FFFFFF"/>
+        </w:rPr>
+      </w:pPr>
+      <w:r>
+        <w:rPr>
+          <w:rFonts w:ascii="Times New Roman" w:hAnsi="Times New Roman" w:cs="Times New Roman"/>
+          <w:color w:val="222222"/>
+          <w:sz w:val="24"/>
+          <w:szCs w:val="24"/>
+          <w:shd w:val="clear" w:color="auto" w:fill="FFFFFF"/>
+        </w:rPr>
+        <w:t>How many ads does he want?</w:t>
+      </w:r>
+    </w:p>
+    <w:p>
+      <w:pPr>
+        <w:rPr>
+          <w:rFonts w:ascii="Times New Roman" w:hAnsi="Times New Roman" w:cs="Times New Roman"/>
+          <w:color w:val="222222"/>
+          <w:sz w:val="24"/>
+          <w:szCs w:val="24"/>
+          <w:shd w:val="clear" w:color="auto" w:fill="FFFFFF"/>
+        </w:rPr>
+      </w:pPr>
+      <w:r>
+        <w:rPr>
+          <w:rFonts w:ascii="Times New Roman" w:hAnsi="Times New Roman" w:cs="Times New Roman"/>
+          <w:color w:val="222222"/>
+          <w:sz w:val="24"/>
+          <w:szCs w:val="24"/>
+          <w:shd w:val="clear" w:color="auto" w:fill="FFFFFF"/>
+        </w:rPr>
+        <w:t>He said all employees have to think of one ad</w:t>
+      </w:r>
+    </w:p>
+    <w:p>
+      <w:pPr>
+        <w:rPr>
+          <w:rFonts w:ascii="Times New Roman" w:hAnsi="Times New Roman" w:cs="Times New Roman"/>
+          <w:color w:val="222222"/>
+          <w:sz w:val="24"/>
+          <w:szCs w:val="24"/>
+          <w:shd w:val="clear" w:color="auto" w:fill="FFFFFF"/>
+        </w:rPr>
+      </w:pPr>
+      <w:r>
+        <w:rPr>
+          <w:rFonts w:ascii="Times New Roman" w:hAnsi="Times New Roman" w:cs="Times New Roman"/>
+          <w:color w:val="222222"/>
+          <w:sz w:val="24"/>
+          <w:szCs w:val="24"/>
+          <w:shd w:val="clear" w:color="auto" w:fill="FFFFFF"/>
+        </w:rPr>
+        <w:t>How many ads does he want to choose?</w:t>
+      </w:r>
+    </w:p>
+    <w:p>
+      <w:pPr>
+        <w:rPr>
+          <w:rFonts w:ascii="Times New Roman" w:hAnsi="Times New Roman" w:cs="Times New Roman"/>
+          <w:color w:val="222222"/>
+          <w:sz w:val="24"/>
+          <w:szCs w:val="24"/>
+          <w:shd w:val="clear" w:color="auto" w:fill="FFFFFF"/>
+        </w:rPr>
+      </w:pPr>
+      <w:r>
+        <w:rPr>
+          <w:rFonts w:ascii="Times New Roman" w:hAnsi="Times New Roman" w:cs="Times New Roman"/>
+          <w:color w:val="222222"/>
+          <w:sz w:val="24"/>
+          <w:szCs w:val="24"/>
+          <w:shd w:val="clear" w:color="auto" w:fill="FFFFFF"/>
+        </w:rPr>
+        <w:t>He only wants to choose one ad</w:t>
+      </w:r>
+    </w:p>
+    <w:p>
+      <w:pPr>
+        <w:rPr>
+          <w:rFonts w:ascii="Times New Roman" w:hAnsi="Times New Roman" w:cs="Times New Roman"/>
+          <w:color w:val="222222"/>
+          <w:sz w:val="24"/>
+          <w:szCs w:val="24"/>
+          <w:shd w:val="clear" w:color="auto" w:fill="FFFFFF"/>
+        </w:rPr>
+      </w:pPr>
+      <w:r>
+        <w:rPr>
+          <w:rFonts w:ascii="Times New Roman" w:hAnsi="Times New Roman" w:cs="Times New Roman"/>
+          <w:color w:val="222222"/>
+          <w:sz w:val="24"/>
+          <w:szCs w:val="24"/>
+          <w:shd w:val="clear" w:color="auto" w:fill="FFFFFF"/>
+        </w:rPr>
+        <w:t>Why does he want a new ad?</w:t>
+      </w:r>
+    </w:p>
+    <w:p>
+      <w:pPr>
+        <w:rPr>
+          <w:rFonts w:ascii="Times New Roman" w:hAnsi="Times New Roman" w:cs="Times New Roman"/>
+          <w:color w:val="222222"/>
+          <w:sz w:val="24"/>
+          <w:szCs w:val="24"/>
+          <w:shd w:val="clear" w:color="auto" w:fill="FFFFFF"/>
+        </w:rPr>
+      </w:pPr>
+      <w:r>
+        <w:rPr>
+          <w:rFonts w:ascii="Times New Roman" w:hAnsi="Times New Roman" w:cs="Times New Roman"/>
+          <w:color w:val="222222"/>
+          <w:sz w:val="24"/>
+          <w:szCs w:val="24"/>
+          <w:shd w:val="clear" w:color="auto" w:fill="FFFFFF"/>
+        </w:rPr>
+        <w:t xml:space="preserve">He think </w:t>
+      </w:r>
+      <w:r>
+        <w:rPr>
+          <w:rFonts w:ascii="Times New Roman" w:hAnsi="Times New Roman" w:cs="Times New Roman"/>
+          <w:color w:val="222222"/>
+          <w:sz w:val="24"/>
+          <w:szCs w:val="24"/>
+          <w:shd w:val="clear" w:color="auto" w:fill="FFFFFF"/>
+        </w:rPr>
+        <w:t>ad it</w:t>
+      </w:r>
+      <w:r>
+        <w:rPr>
+          <w:rFonts w:ascii="Times New Roman" w:hAnsi="Times New Roman" w:cs="Times New Roman"/>
+          <w:color w:val="222222"/>
+          <w:sz w:val="24"/>
+          <w:szCs w:val="24"/>
+          <w:shd w:val="clear" w:color="auto" w:fill="FFFFFF"/>
+        </w:rPr>
+        <w:t xml:space="preserve"> can help to sell the new product. You can work together. The boss want to give some money for one idea</w:t>
+      </w:r>
+    </w:p>
+    <w:p>
+      <w:pPr>
+        <w:rPr>
+          <w:rFonts w:ascii="Times New Roman" w:hAnsi="Times New Roman" w:cs="Times New Roman"/>
+          <w:color w:val="222222"/>
+          <w:sz w:val="24"/>
+          <w:szCs w:val="24"/>
+          <w:shd w:val="clear" w:color="auto" w:fill="FFFFFF"/>
+        </w:rPr>
+      </w:pPr>
+      <w:r>
+        <w:rPr>
+          <w:rFonts w:ascii="Times New Roman" w:hAnsi="Times New Roman" w:cs="Times New Roman"/>
+          <w:color w:val="222222"/>
+          <w:sz w:val="24"/>
+          <w:szCs w:val="24"/>
+          <w:shd w:val="clear" w:color="auto" w:fill="FFFFFF"/>
+        </w:rPr>
+        <w:t>How much money does the boss want to give?</w:t>
+      </w:r>
+    </w:p>
+    <w:p>
+      <w:pPr>
+        <w:rPr>
+          <w:rFonts w:ascii="Times New Roman" w:hAnsi="Times New Roman" w:cs="Times New Roman"/>
+          <w:color w:val="222222"/>
+          <w:sz w:val="24"/>
+          <w:szCs w:val="24"/>
+          <w:shd w:val="clear" w:color="auto" w:fill="FFFFFF"/>
+        </w:rPr>
+      </w:pPr>
+      <w:r>
+        <w:rPr>
+          <w:rFonts w:ascii="Times New Roman" w:hAnsi="Times New Roman" w:cs="Times New Roman"/>
+          <w:color w:val="222222"/>
+          <w:sz w:val="24"/>
+          <w:szCs w:val="24"/>
+          <w:shd w:val="clear" w:color="auto" w:fill="FFFFFF"/>
+        </w:rPr>
+        <w:t>He said he has $10.000 for the person who have the idea</w:t>
+      </w:r>
+    </w:p>
+    <w:p>
+      <w:pPr>
+        <w:rPr>
+          <w:rFonts w:ascii="Times New Roman" w:hAnsi="Times New Roman" w:cs="Times New Roman"/>
+          <w:color w:val="222222"/>
+          <w:sz w:val="24"/>
+          <w:szCs w:val="24"/>
+          <w:shd w:val="clear" w:color="auto" w:fill="FFFFFF"/>
+        </w:rPr>
+      </w:pPr>
+      <w:r>
+        <w:rPr>
+          <w:rFonts w:ascii="Times New Roman" w:hAnsi="Times New Roman" w:cs="Times New Roman"/>
+          <w:color w:val="222222"/>
+          <w:sz w:val="24"/>
+          <w:szCs w:val="24"/>
+          <w:shd w:val="clear" w:color="auto" w:fill="FFFFFF"/>
+        </w:rPr>
+        <w:lastRenderedPageBreak/>
+        <w:t>Woa, that’s a lot of money</w:t>
+      </w:r>
+    </w:p>
+    <w:p>
+      <w:pPr>
+        <w:rPr>
+          <w:rFonts w:ascii="Times New Roman" w:hAnsi="Times New Roman" w:cs="Times New Roman"/>
+          <w:color w:val="222222"/>
+          <w:sz w:val="24"/>
+          <w:szCs w:val="24"/>
+          <w:shd w:val="clear" w:color="auto" w:fill="FFFFFF"/>
+        </w:rPr>
+      </w:pPr>
+    </w:p>
+    <w:p>
+      <w:pPr>
+        <w:rPr>
+          <w:rFonts w:ascii="Times New Roman" w:hAnsi="Times New Roman" w:cs="Times New Roman"/>
+          <w:b/>
+          <w:color w:val="222222"/>
+          <w:sz w:val="24"/>
+          <w:szCs w:val="24"/>
+          <w:shd w:val="clear" w:color="auto" w:fill="FFFFFF"/>
+        </w:rPr>
+      </w:pPr>
+      <w:r>
+        <w:rPr>
+          <w:rFonts w:ascii="Times New Roman" w:hAnsi="Times New Roman" w:cs="Times New Roman"/>
+          <w:b/>
+          <w:color w:val="222222"/>
+          <w:sz w:val="24"/>
+          <w:szCs w:val="24"/>
+          <w:shd w:val="clear" w:color="auto" w:fill="FFFFFF"/>
+        </w:rPr>
+        <w:t>Exercise</w:t>
+      </w:r>
+    </w:p>
+    <w:p>
+      <w:pPr>
+        <w:rPr>
+          <w:rFonts w:ascii="Times New Roman" w:hAnsi="Times New Roman" w:cs="Times New Roman"/>
+          <w:color w:val="222222"/>
+          <w:sz w:val="24"/>
+          <w:szCs w:val="24"/>
+          <w:shd w:val="clear" w:color="auto" w:fill="FFFFFF"/>
+        </w:rPr>
+      </w:pPr>
+      <w:r>
+        <w:rPr>
+          <w:rFonts w:ascii="Times New Roman" w:hAnsi="Times New Roman" w:cs="Times New Roman"/>
+          <w:color w:val="222222"/>
+          <w:sz w:val="24"/>
+          <w:szCs w:val="24"/>
+          <w:shd w:val="clear" w:color="auto" w:fill="FFFFFF"/>
+        </w:rPr>
+        <w:t>Our company need to make a new ad for the product. I want all of you to think of two ideas for the ad. You have 2 weeks to give me your ideas. End two weeks I want to choose the best design. The person who thinks of the best design can get 10.000 dollars. That’s a lot of money.</w:t>
+      </w:r>
+    </w:p>
+    <w:p>
+      <w:pPr>
+        <w:rPr>
+          <w:rFonts w:ascii="Times New Roman" w:hAnsi="Times New Roman" w:cs="Times New Roman"/>
+          <w:color w:val="222222"/>
+          <w:sz w:val="24"/>
+          <w:szCs w:val="24"/>
+          <w:shd w:val="clear" w:color="auto" w:fill="FFFFFF"/>
+        </w:rPr>
+      </w:pPr>
+      <w:r>
+        <w:rPr>
+          <w:rFonts w:ascii="Times New Roman" w:hAnsi="Times New Roman" w:cs="Times New Roman"/>
+          <w:color w:val="222222"/>
+          <w:sz w:val="24"/>
+          <w:szCs w:val="24"/>
+          <w:shd w:val="clear" w:color="auto" w:fill="FFFFFF"/>
+        </w:rPr>
+        <w:t>How many ideas does every employee need to give?</w:t>
+      </w:r>
+    </w:p>
+    <w:p>
+      <w:pPr>
+        <w:pStyle w:val="ListParagraph"/>
+        <w:numPr>
+          <w:ilvl w:val="0"/>
+          <w:numId w:val="18"/>
+        </w:numPr>
+        <w:rPr>
+          <w:rFonts w:ascii="Times New Roman" w:hAnsi="Times New Roman" w:cs="Times New Roman"/>
+          <w:color w:val="222222"/>
+          <w:sz w:val="24"/>
+          <w:szCs w:val="24"/>
+          <w:shd w:val="clear" w:color="auto" w:fill="FFFFFF"/>
+        </w:rPr>
+      </w:pPr>
+      <w:r>
+        <w:rPr>
+          <w:rFonts w:ascii="Times New Roman" w:hAnsi="Times New Roman" w:cs="Times New Roman"/>
+          <w:color w:val="222222"/>
+          <w:sz w:val="24"/>
+          <w:szCs w:val="24"/>
+          <w:shd w:val="clear" w:color="auto" w:fill="FFFFFF"/>
+        </w:rPr>
+        <w:t>Two</w:t>
+      </w:r>
+    </w:p>
+    <w:p>
+      <w:pPr>
+        <w:rPr>
+          <w:rFonts w:ascii="Times New Roman" w:hAnsi="Times New Roman" w:cs="Times New Roman"/>
+          <w:color w:val="222222"/>
+          <w:sz w:val="24"/>
+          <w:szCs w:val="24"/>
+          <w:shd w:val="clear" w:color="auto" w:fill="FFFFFF"/>
+        </w:rPr>
+      </w:pPr>
+      <w:r>
+        <w:rPr>
+          <w:rFonts w:ascii="Times New Roman" w:hAnsi="Times New Roman" w:cs="Times New Roman"/>
+          <w:color w:val="222222"/>
+          <w:sz w:val="24"/>
+          <w:szCs w:val="24"/>
+          <w:shd w:val="clear" w:color="auto" w:fill="FFFFFF"/>
+        </w:rPr>
+        <w:t>How many ads does the speaker want to choose?</w:t>
+      </w:r>
+    </w:p>
+    <w:p>
+      <w:pPr>
+        <w:pStyle w:val="ListParagraph"/>
+        <w:numPr>
+          <w:ilvl w:val="0"/>
+          <w:numId w:val="18"/>
+        </w:numPr>
+        <w:rPr>
+          <w:rFonts w:ascii="Times New Roman" w:hAnsi="Times New Roman" w:cs="Times New Roman"/>
+          <w:color w:val="222222"/>
+          <w:sz w:val="24"/>
+          <w:szCs w:val="24"/>
+          <w:shd w:val="clear" w:color="auto" w:fill="FFFFFF"/>
+        </w:rPr>
+      </w:pPr>
+      <w:r>
+        <w:rPr>
+          <w:rFonts w:ascii="Times New Roman" w:hAnsi="Times New Roman" w:cs="Times New Roman"/>
+          <w:color w:val="222222"/>
+          <w:sz w:val="24"/>
+          <w:szCs w:val="24"/>
+          <w:shd w:val="clear" w:color="auto" w:fill="FFFFFF"/>
+        </w:rPr>
+        <w:t>One</w:t>
+      </w:r>
+    </w:p>
+    <w:p>
+      <w:pPr>
+        <w:rPr>
+          <w:rFonts w:ascii="Times New Roman" w:hAnsi="Times New Roman" w:cs="Times New Roman"/>
+          <w:color w:val="222222"/>
+          <w:sz w:val="24"/>
+          <w:szCs w:val="24"/>
+          <w:shd w:val="clear" w:color="auto" w:fill="FFFFFF"/>
+        </w:rPr>
+      </w:pPr>
+    </w:p>
+    <w:p>
+      <w:pPr>
+        <w:rPr>
+          <w:rFonts w:ascii="Times New Roman" w:hAnsi="Times New Roman" w:cs="Times New Roman"/>
+          <w:color w:val="222222"/>
+          <w:sz w:val="24"/>
+          <w:szCs w:val="24"/>
+          <w:shd w:val="clear" w:color="auto" w:fill="FFFFFF"/>
+        </w:rPr>
+      </w:pPr>
+      <w:r>
+        <w:rPr>
+          <w:rFonts w:ascii="Times New Roman" w:hAnsi="Times New Roman" w:cs="Times New Roman"/>
+          <w:color w:val="222222"/>
+          <w:sz w:val="24"/>
+          <w:szCs w:val="24"/>
+          <w:shd w:val="clear" w:color="auto" w:fill="FFFFFF"/>
+        </w:rPr>
+        <w:t>Welcome to your new job. I like all employees to work hard.You have to start work at 8:00</w:t>
+      </w:r>
+      <w:r>
+        <w:rPr>
+          <w:rFonts w:ascii="Times New Roman" w:hAnsi="Times New Roman" w:cs="Times New Roman"/>
+          <w:color w:val="222222"/>
+          <w:sz w:val="24"/>
+          <w:szCs w:val="24"/>
+          <w:shd w:val="clear" w:color="auto" w:fill="FFFFFF"/>
+        </w:rPr>
+        <w:t>. I</w:t>
+      </w:r>
+      <w:r>
+        <w:rPr>
+          <w:rFonts w:ascii="Times New Roman" w:hAnsi="Times New Roman" w:cs="Times New Roman"/>
+          <w:color w:val="222222"/>
+          <w:sz w:val="24"/>
+          <w:szCs w:val="24"/>
+          <w:shd w:val="clear" w:color="auto" w:fill="FFFFFF"/>
+        </w:rPr>
+        <w:t>n the morning</w:t>
+      </w:r>
+      <w:r>
+        <w:rPr>
+          <w:rFonts w:ascii="Times New Roman" w:hAnsi="Times New Roman" w:cs="Times New Roman"/>
+          <w:color w:val="222222"/>
+          <w:sz w:val="24"/>
+          <w:szCs w:val="24"/>
+          <w:shd w:val="clear" w:color="auto" w:fill="FFFFFF"/>
+        </w:rPr>
+        <w:t xml:space="preserve"> , you can have 30 minutes for coffee break. Lunch start at 12:30 and finish at 1:30 . All employees have to wear white shirt, men to like black pants . Women can wear skirt or pant</w:t>
+      </w:r>
+    </w:p>
+    <w:p>
+      <w:pPr>
+        <w:rPr>
+          <w:rFonts w:ascii="Times New Roman" w:hAnsi="Times New Roman" w:cs="Times New Roman"/>
+          <w:color w:val="222222"/>
+          <w:sz w:val="24"/>
+          <w:szCs w:val="24"/>
+          <w:shd w:val="clear" w:color="auto" w:fill="FFFFFF"/>
+        </w:rPr>
+      </w:pPr>
+      <w:r>
+        <w:rPr>
+          <w:rFonts w:ascii="Times New Roman" w:hAnsi="Times New Roman" w:cs="Times New Roman"/>
+          <w:color w:val="222222"/>
+          <w:sz w:val="24"/>
+          <w:szCs w:val="24"/>
+          <w:shd w:val="clear" w:color="auto" w:fill="FFFFFF"/>
+        </w:rPr>
+        <w:t>What time do employees start work?</w:t>
+      </w:r>
+    </w:p>
+    <w:p>
+      <w:pPr>
+        <w:pStyle w:val="ListParagraph"/>
+        <w:numPr>
+          <w:ilvl w:val="0"/>
+          <w:numId w:val="18"/>
+        </w:numPr>
+        <w:rPr>
+          <w:rFonts w:ascii="Times New Roman" w:hAnsi="Times New Roman" w:cs="Times New Roman"/>
+          <w:color w:val="222222"/>
+          <w:sz w:val="24"/>
+          <w:szCs w:val="24"/>
+          <w:shd w:val="clear" w:color="auto" w:fill="FFFFFF"/>
+        </w:rPr>
+      </w:pPr>
+      <w:r>
+        <w:rPr>
+          <w:rFonts w:ascii="Times New Roman" w:hAnsi="Times New Roman" w:cs="Times New Roman"/>
+          <w:color w:val="222222"/>
+          <w:sz w:val="24"/>
+          <w:szCs w:val="24"/>
+          <w:shd w:val="clear" w:color="auto" w:fill="FFFFFF"/>
+        </w:rPr>
+        <w:t>8:30 AM</w:t>
+      </w:r>
+    </w:p>
+    <w:p>
+      <w:pPr>
+        <w:rPr>
+          <w:rFonts w:ascii="Times New Roman" w:hAnsi="Times New Roman" w:cs="Times New Roman"/>
+          <w:color w:val="222222"/>
+          <w:sz w:val="24"/>
+          <w:szCs w:val="24"/>
+          <w:shd w:val="clear" w:color="auto" w:fill="FFFFFF"/>
+        </w:rPr>
+      </w:pPr>
+      <w:r>
+        <w:rPr>
+          <w:rFonts w:ascii="Times New Roman" w:hAnsi="Times New Roman" w:cs="Times New Roman"/>
+          <w:color w:val="222222"/>
+          <w:sz w:val="24"/>
+          <w:szCs w:val="24"/>
+          <w:shd w:val="clear" w:color="auto" w:fill="FFFFFF"/>
+        </w:rPr>
+        <w:t>How long do employees have to eat lunch?</w:t>
+      </w:r>
+    </w:p>
+    <w:p>
+      <w:pPr>
+        <w:pStyle w:val="ListParagraph"/>
+        <w:numPr>
+          <w:ilvl w:val="0"/>
+          <w:numId w:val="18"/>
+        </w:numPr>
+        <w:rPr>
+          <w:rFonts w:ascii="Times New Roman" w:hAnsi="Times New Roman" w:cs="Times New Roman"/>
+          <w:color w:val="222222"/>
+          <w:sz w:val="24"/>
+          <w:szCs w:val="24"/>
+          <w:shd w:val="clear" w:color="auto" w:fill="FFFFFF"/>
+        </w:rPr>
+      </w:pPr>
+      <w:r>
+        <w:rPr>
+          <w:rFonts w:ascii="Times New Roman" w:hAnsi="Times New Roman" w:cs="Times New Roman"/>
+          <w:color w:val="222222"/>
+          <w:sz w:val="24"/>
+          <w:szCs w:val="24"/>
+          <w:shd w:val="clear" w:color="auto" w:fill="FFFFFF"/>
+        </w:rPr>
+        <w:t>1 hour</w:t>
+      </w:r>
+    </w:p>
+    <w:p>
+      <w:pPr>
+        <w:rPr>
+          <w:rFonts w:ascii="Times New Roman" w:hAnsi="Times New Roman" w:cs="Times New Roman"/>
+          <w:color w:val="222222"/>
+          <w:sz w:val="24"/>
+          <w:szCs w:val="24"/>
+          <w:shd w:val="clear" w:color="auto" w:fill="FFFFFF"/>
+        </w:rPr>
+      </w:pPr>
+      <w:r>
+        <w:rPr>
+          <w:rFonts w:ascii="Times New Roman" w:hAnsi="Times New Roman" w:cs="Times New Roman"/>
+          <w:color w:val="222222"/>
+          <w:sz w:val="24"/>
+          <w:szCs w:val="24"/>
+          <w:shd w:val="clear" w:color="auto" w:fill="FFFFFF"/>
+        </w:rPr>
+        <w:t xml:space="preserve">Who has to wear a white </w:t>
+      </w:r>
+      <w:r>
+        <w:rPr>
+          <w:rFonts w:ascii="Times New Roman" w:hAnsi="Times New Roman" w:cs="Times New Roman"/>
+          <w:color w:val="222222"/>
+          <w:sz w:val="24"/>
+          <w:szCs w:val="24"/>
+          <w:shd w:val="clear" w:color="auto" w:fill="FFFFFF"/>
+        </w:rPr>
+        <w:t>s</w:t>
+      </w:r>
+      <w:r>
+        <w:rPr>
+          <w:rFonts w:ascii="Times New Roman" w:hAnsi="Times New Roman" w:cs="Times New Roman"/>
+          <w:color w:val="222222"/>
+          <w:sz w:val="24"/>
+          <w:szCs w:val="24"/>
+          <w:shd w:val="clear" w:color="auto" w:fill="FFFFFF"/>
+        </w:rPr>
+        <w:t>hirt at work?</w:t>
+      </w:r>
+    </w:p>
+    <w:p>
+      <w:pPr>
+        <w:pStyle w:val="ListParagraph"/>
+        <w:numPr>
+          <w:ilvl w:val="0"/>
+          <w:numId w:val="18"/>
+        </w:numPr>
+        <w:rPr>
+          <w:rFonts w:ascii="Times New Roman" w:hAnsi="Times New Roman" w:cs="Times New Roman"/>
+          <w:color w:val="222222"/>
+          <w:sz w:val="24"/>
+          <w:szCs w:val="24"/>
+          <w:shd w:val="clear" w:color="auto" w:fill="FFFFFF"/>
+        </w:rPr>
+      </w:pPr>
+      <w:r>
+        <w:rPr>
+          <w:rFonts w:ascii="Times New Roman" w:hAnsi="Times New Roman" w:cs="Times New Roman"/>
+          <w:color w:val="222222"/>
+          <w:sz w:val="24"/>
+          <w:szCs w:val="24"/>
+          <w:shd w:val="clear" w:color="auto" w:fill="FFFFFF"/>
+        </w:rPr>
+        <w:t>All employees</w:t>
+      </w:r>
+    </w:p>
+    <w:p>
+      <w:pPr>
+        <w:rPr>
+          <w:rFonts w:ascii="Times New Roman" w:hAnsi="Times New Roman" w:cs="Times New Roman"/>
+          <w:color w:val="222222"/>
+          <w:sz w:val="24"/>
+          <w:szCs w:val="24"/>
+          <w:shd w:val="clear" w:color="auto" w:fill="FFFFFF"/>
+        </w:rPr>
+      </w:pPr>
+    </w:p>
+    <w:p>
+      <w:pPr>
+        <w:rPr>
+          <w:rFonts w:ascii="Times New Roman" w:hAnsi="Times New Roman" w:cs="Times New Roman"/>
+          <w:color w:val="222222"/>
+          <w:sz w:val="24"/>
+          <w:szCs w:val="24"/>
+          <w:shd w:val="clear" w:color="auto" w:fill="FFFFFF"/>
+        </w:rPr>
+      </w:pPr>
+      <w:r>
+        <w:rPr>
+          <w:rFonts w:ascii="Times New Roman" w:hAnsi="Times New Roman" w:cs="Times New Roman"/>
+          <w:color w:val="222222"/>
+          <w:sz w:val="24"/>
+          <w:szCs w:val="24"/>
+          <w:shd w:val="clear" w:color="auto" w:fill="FFFFFF"/>
+        </w:rPr>
+        <w:t>Jeff</w:t>
+      </w:r>
+      <w:r>
+        <w:rPr>
+          <w:rFonts w:ascii="Times New Roman" w:hAnsi="Times New Roman" w:cs="Times New Roman"/>
+          <w:color w:val="222222"/>
+          <w:sz w:val="24"/>
+          <w:szCs w:val="24"/>
+          <w:shd w:val="clear" w:color="auto" w:fill="FFFFFF"/>
+        </w:rPr>
+        <w:t>. Are you working on the new ad? I need your help. You can finish the ad later. I have a meeting with the Boss at 4:00. I need to tell him about our new product design. I want you read it and tell me what you think. It’s 1:00  now, so you have 2 hours to read it and give it back</w:t>
+      </w:r>
+    </w:p>
+    <w:p>
+      <w:pPr>
+        <w:rPr>
+          <w:rFonts w:ascii="Times New Roman" w:hAnsi="Times New Roman" w:cs="Times New Roman"/>
+          <w:color w:val="222222"/>
+          <w:sz w:val="24"/>
+          <w:szCs w:val="24"/>
+          <w:shd w:val="clear" w:color="auto" w:fill="FFFFFF"/>
+        </w:rPr>
+      </w:pPr>
+      <w:r>
+        <w:rPr>
+          <w:rFonts w:ascii="Times New Roman" w:hAnsi="Times New Roman" w:cs="Times New Roman"/>
+          <w:color w:val="222222"/>
+          <w:sz w:val="24"/>
+          <w:szCs w:val="24"/>
+          <w:shd w:val="clear" w:color="auto" w:fill="FFFFFF"/>
+        </w:rPr>
+        <w:t>What is the speaker’s meeting about?</w:t>
+      </w:r>
+    </w:p>
+    <w:p>
+      <w:pPr>
+        <w:pStyle w:val="ListParagraph"/>
+        <w:numPr>
+          <w:ilvl w:val="0"/>
+          <w:numId w:val="18"/>
+        </w:numPr>
+        <w:rPr>
+          <w:rFonts w:ascii="Times New Roman" w:hAnsi="Times New Roman" w:cs="Times New Roman"/>
+          <w:color w:val="222222"/>
+          <w:sz w:val="24"/>
+          <w:szCs w:val="24"/>
+          <w:shd w:val="clear" w:color="auto" w:fill="FFFFFF"/>
+        </w:rPr>
+      </w:pPr>
+      <w:r>
+        <w:rPr>
+          <w:rFonts w:ascii="Times New Roman" w:hAnsi="Times New Roman" w:cs="Times New Roman"/>
+          <w:color w:val="222222"/>
+          <w:sz w:val="24"/>
+          <w:szCs w:val="24"/>
+          <w:shd w:val="clear" w:color="auto" w:fill="FFFFFF"/>
+        </w:rPr>
+        <w:t>A new product</w:t>
+      </w:r>
+    </w:p>
+    <w:p>
+      <w:pPr>
+        <w:rPr>
+          <w:rFonts w:ascii="Times New Roman" w:hAnsi="Times New Roman" w:cs="Times New Roman"/>
+          <w:color w:val="222222"/>
+          <w:sz w:val="24"/>
+          <w:szCs w:val="24"/>
+          <w:shd w:val="clear" w:color="auto" w:fill="FFFFFF"/>
+        </w:rPr>
+      </w:pPr>
+      <w:r>
+        <w:rPr>
+          <w:rFonts w:ascii="Times New Roman" w:hAnsi="Times New Roman" w:cs="Times New Roman"/>
+          <w:color w:val="222222"/>
+          <w:sz w:val="24"/>
+          <w:szCs w:val="24"/>
+          <w:shd w:val="clear" w:color="auto" w:fill="FFFFFF"/>
+        </w:rPr>
+        <w:t xml:space="preserve">When does </w:t>
+      </w:r>
+      <w:r>
+        <w:rPr>
+          <w:rFonts w:ascii="Times New Roman" w:hAnsi="Times New Roman" w:cs="Times New Roman"/>
+          <w:color w:val="222222"/>
+          <w:sz w:val="24"/>
+          <w:szCs w:val="24"/>
+          <w:shd w:val="clear" w:color="auto" w:fill="FFFFFF"/>
+        </w:rPr>
+        <w:t>Jeff</w:t>
+      </w:r>
+      <w:r>
+        <w:rPr>
+          <w:rFonts w:ascii="Times New Roman" w:hAnsi="Times New Roman" w:cs="Times New Roman"/>
+          <w:color w:val="222222"/>
+          <w:sz w:val="24"/>
+          <w:szCs w:val="24"/>
+          <w:shd w:val="clear" w:color="auto" w:fill="FFFFFF"/>
+        </w:rPr>
+        <w:t xml:space="preserve"> need to give the work to the speaker?</w:t>
+      </w:r>
+    </w:p>
+    <w:p>
+      <w:pPr>
+        <w:pStyle w:val="ListParagraph"/>
+        <w:numPr>
+          <w:ilvl w:val="0"/>
+          <w:numId w:val="18"/>
+        </w:numPr>
+        <w:rPr>
+          <w:rFonts w:ascii="Times New Roman" w:hAnsi="Times New Roman" w:cs="Times New Roman"/>
+          <w:color w:val="222222"/>
+          <w:sz w:val="24"/>
+          <w:szCs w:val="24"/>
+          <w:shd w:val="clear" w:color="auto" w:fill="FFFFFF"/>
+        </w:rPr>
+      </w:pPr>
+      <w:r>
+        <w:rPr>
+          <w:rFonts w:ascii="Times New Roman" w:hAnsi="Times New Roman" w:cs="Times New Roman"/>
+          <w:color w:val="222222"/>
+          <w:sz w:val="24"/>
+          <w:szCs w:val="24"/>
+          <w:shd w:val="clear" w:color="auto" w:fill="FFFFFF"/>
+        </w:rPr>
+        <w:t>3:00PM</w:t>
+      </w:r>
+    </w:p>
+    <w:p>
+      <w:pPr>
+        <w:rPr>
+          <w:rFonts w:ascii="Times New Roman" w:hAnsi="Times New Roman" w:cs="Times New Roman"/>
+          <w:color w:val="222222"/>
+          <w:sz w:val="24"/>
+          <w:szCs w:val="24"/>
+          <w:shd w:val="clear" w:color="auto" w:fill="FFFFFF"/>
+        </w:rPr>
+      </w:pPr>
       <w:bookmarkStart w:id="0" w:name="_GoBack"/>
       <w:bookmarkEnd w:id="0"/>
+    </w:p>
+    <w:p>
+      <w:pPr>
+        <w:rPr>
+          <w:rFonts w:ascii="Times New Roman" w:hAnsi="Times New Roman" w:cs="Times New Roman"/>
+          <w:color w:val="222222"/>
+          <w:sz w:val="24"/>
+          <w:szCs w:val="24"/>
+          <w:shd w:val="clear" w:color="auto" w:fill="FFFFFF"/>
+        </w:rPr>
+      </w:pPr>
+    </w:p>
+    <w:p>
+      <w:pPr>
+        <w:rPr>
+          <w:rFonts w:ascii="Times New Roman" w:hAnsi="Times New Roman" w:cs="Times New Roman"/>
+          <w:color w:val="222222"/>
+          <w:sz w:val="24"/>
+          <w:szCs w:val="24"/>
+          <w:shd w:val="clear" w:color="auto" w:fill="FFFFFF"/>
+        </w:rPr>
+      </w:pPr>
     </w:p>
     <w:sectPr>
       <w:headerReference w:type="default" r:id="rId7"/>
@@ -1823,7 +2865,7 @@
         <w:sz w:val="24"/>
         <w:szCs w:val="24"/>
       </w:rPr>
-      <w:t>2</w:t>
+      <w:t>5</w:t>
     </w:r>
     <w:r>
       <w:rPr>

</xml_diff>